<commit_message>
Update Serial Command Decoder for chamber V3.0.docx
updated the decoding sheet for the new arduino code
</commit_message>
<xml_diff>
--- a/arduino/Serial Command Decoder for chamber V3.0.docx
+++ b/arduino/Serial Command Decoder for chamber V3.0.docx
@@ -90,7 +90,6 @@
         <w:t xml:space="preserve"> command = </w:t>
       </w:r>
       <w:proofErr w:type="spellStart"/>
-      <w:proofErr w:type="gramStart"/>
       <w:r>
         <w:rPr>
           <w:b/>
@@ -120,7 +119,6 @@
         </w:rPr>
         <w:t>(</w:t>
       </w:r>
-      <w:proofErr w:type="gramEnd"/>
       <w:r>
         <w:rPr>
           <w:b/>
@@ -386,25 +384,41 @@
           <w:tcPr>
             <w:tcW w:w="2234" w:type="dxa"/>
           </w:tcPr>
-          <w:p/>
+          <w:p>
+            <w:r>
+              <w:t>5</w:t>
+            </w:r>
+          </w:p>
         </w:tc>
         <w:tc>
           <w:tcPr>
             <w:tcW w:w="2552" w:type="dxa"/>
           </w:tcPr>
-          <w:p/>
+          <w:p>
+            <w:r>
+              <w:t>Stain</w:t>
+            </w:r>
+          </w:p>
         </w:tc>
         <w:tc>
           <w:tcPr>
             <w:tcW w:w="2466" w:type="dxa"/>
           </w:tcPr>
-          <w:p/>
+          <w:p>
+            <w:r>
+              <w:t>Y = valve number</w:t>
+            </w:r>
+          </w:p>
         </w:tc>
         <w:tc>
           <w:tcPr>
             <w:tcW w:w="2098" w:type="dxa"/>
           </w:tcPr>
-          <w:p/>
+          <w:p>
+            <w:r>
+              <w:t>Z=  incubation time in 10’s of times</w:t>
+            </w:r>
+          </w:p>
         </w:tc>
       </w:tr>
       <w:tr>
@@ -470,7 +484,7 @@
         </w:numPr>
       </w:pPr>
       <w:r>
-        <w:t xml:space="preserve">Controls bioscience tools pinch valve. It can select 1-8 numbered valves and open and close them (pinch/un-pinch). </w:t>
+        <w:t>Fills or drains PBS from outer chamber</w:t>
       </w:r>
     </w:p>
     <w:p>
@@ -482,7 +496,10 @@
         </w:numPr>
       </w:pPr>
       <w:r>
-        <w:t xml:space="preserve">Controls inner chamber peristaltic pump’s stepper motor. Can modulate it being on/off and its speed in steps per milli-second. </w:t>
+        <w:t xml:space="preserve">Bleach solution cycle. This uses the stepper peristaltic pump to pump in fresh bleach solution over the slide and wait </w:t>
+      </w:r>
+      <w:r>
+        <w:t xml:space="preserve">YZ minutes. For example YZ = 23 = let bleach solution sit for 23 minutes. </w:t>
       </w:r>
     </w:p>
     <w:p>
@@ -494,7 +511,10 @@
         </w:numPr>
       </w:pPr>
       <w:r>
-        <w:t>Fills or drains PBS from outer chamber</w:t>
+        <w:t xml:space="preserve">Wait. It does nothing for YZ minutes of time. Example: YZ = 12 = 12 minutes of doing nothing. </w:t>
+      </w:r>
+      <w:r>
+        <w:t xml:space="preserve"> </w:t>
       </w:r>
     </w:p>
     <w:p>
@@ -506,18 +526,10 @@
         </w:numPr>
       </w:pPr>
       <w:r>
-        <w:t xml:space="preserve">Bleach solution cycle. This uses the stepper peristaltic pump to pump in fresh bleach solution over the slide and wait </w:t>
-      </w:r>
-      <w:r>
-        <w:t xml:space="preserve">YZ minutes. For </w:t>
-      </w:r>
-      <w:proofErr w:type="gramStart"/>
-      <w:r>
-        <w:t>example</w:t>
-      </w:r>
-      <w:proofErr w:type="gramEnd"/>
-      <w:r>
-        <w:t xml:space="preserve"> YZ = 23 = let bleach solution sit for 23 minutes. </w:t>
+        <w:t>Wash cycle. Flows PBS across slide by pumping with one pump and draining with another. You how long cycle lasts and its flow rate.</w:t>
+      </w:r>
+      <w:r>
+        <w:t xml:space="preserve"> </w:t>
       </w:r>
     </w:p>
     <w:p>
@@ -529,25 +541,7 @@
         </w:numPr>
       </w:pPr>
       <w:r>
-        <w:t xml:space="preserve">Wait. It does nothing for YZ minutes of time. Example: YZ = 12 = 12 minutes of doing nothing. </w:t>
-      </w:r>
-      <w:r>
-        <w:t xml:space="preserve"> </w:t>
-      </w:r>
-    </w:p>
-    <w:p>
-      <w:pPr>
-        <w:pStyle w:val="ListParagraph"/>
-        <w:numPr>
-          <w:ilvl w:val="0"/>
-          <w:numId w:val="1"/>
-        </w:numPr>
-      </w:pPr>
-      <w:r>
-        <w:t>Wash cycle. Flows PBS across slide by pumping with one pump and draining with another. You how long cycle lasts and its flow rate.</w:t>
-      </w:r>
-      <w:r>
-        <w:t xml:space="preserve"> </w:t>
+        <w:t xml:space="preserve">Puts stain solution into inner chamber. Y allows the valve to be chosen and Z dictates the amount of time in 10’s of minutes that it will incubate on the tissue. </w:t>
       </w:r>
     </w:p>
     <w:p/>

</xml_diff>

<commit_message>
model update and data analysis
did model update to V3.3 (minor tweaks) and started analysis of kinetics
</commit_message>
<xml_diff>
--- a/arduino/Serial Command Decoder for chamber V3.0.docx
+++ b/arduino/Serial Command Decoder for chamber V3.0.docx
@@ -12,16 +12,6 @@
           <w:u w:val="single"/>
         </w:rPr>
       </w:pPr>
-      <w:r>
-        <w:rPr>
-          <w:b/>
-          <w:bCs/>
-          <w:sz w:val="32"/>
-          <w:szCs w:val="32"/>
-          <w:u w:val="single"/>
-        </w:rPr>
-        <w:t>5</w:t>
-      </w:r>
       <w:r>
         <w:rPr>
           <w:b/>

</xml_diff>